<commit_message>
se corrige:git,puerto de escucha
</commit_message>
<xml_diff>
--- a/hosting.docx
+++ b/hosting.docx
@@ -16,47 +16,8 @@
         </w:rPr>
         <w:t>tetrisvs.nat.cu</w:t>
       </w:r>
-      <w:r>
-        <w:rPr>
-          <w:noProof/>
-          <w:lang w:eastAsia="es-MX"/>
-        </w:rPr>
-        <w:drawing>
-          <wp:inline distT="0" distB="0" distL="0" distR="0" wp14:anchorId="3B44D7B1" wp14:editId="5B136782">
-            <wp:extent cx="8957599" cy="4851779"/>
-            <wp:effectExtent l="0" t="0" r="0" b="6350"/>
-            <wp:docPr id="1" name="Imagen 1"/>
-            <wp:cNvGraphicFramePr>
-              <a:graphicFrameLocks xmlns:a="http://schemas.openxmlformats.org/drawingml/2006/main" noChangeAspect="1"/>
-            </wp:cNvGraphicFramePr>
-            <a:graphic xmlns:a="http://schemas.openxmlformats.org/drawingml/2006/main">
-              <a:graphicData uri="http://schemas.openxmlformats.org/drawingml/2006/picture">
-                <pic:pic xmlns:pic="http://schemas.openxmlformats.org/drawingml/2006/picture">
-                  <pic:nvPicPr>
-                    <pic:cNvPr id="0" name=""/>
-                    <pic:cNvPicPr/>
-                  </pic:nvPicPr>
-                  <pic:blipFill>
-                    <a:blip r:embed="rId5"/>
-                    <a:stretch>
-                      <a:fillRect/>
-                    </a:stretch>
-                  </pic:blipFill>
-                  <pic:spPr>
-                    <a:xfrm>
-                      <a:off x="0" y="0"/>
-                      <a:ext cx="8951340" cy="4848389"/>
-                    </a:xfrm>
-                    <a:prstGeom prst="rect">
-                      <a:avLst/>
-                    </a:prstGeom>
-                  </pic:spPr>
-                </pic:pic>
-              </a:graphicData>
-            </a:graphic>
-          </wp:inline>
-        </w:drawing>
-      </w:r>
+      <w:bookmarkStart w:id="0" w:name="_GoBack"/>
+      <w:bookmarkEnd w:id="0"/>
     </w:p>
     <w:p>
       <w:pPr>
@@ -67,8 +28,13 @@
       </w:pPr>
     </w:p>
     <w:p>
-      <w:bookmarkStart w:id="0" w:name="_GoBack"/>
-      <w:bookmarkEnd w:id="0"/>
+      <w:r>
+        <w:rPr>
+          <w:noProof/>
+          <w:lang w:eastAsia="es-MX"/>
+        </w:rPr>
+        <w:t>Calle San Gregorio #202 apto 5,e/ Lourdes y Alegría,Vibora Park ,Arroyo Naranjo ,La Habana</w:t>
+      </w:r>
     </w:p>
     <w:sectPr>
       <w:pgSz w:w="15840" w:h="12240" w:orient="landscape"/>

</xml_diff>